<commit_message>
updated template and added bullets to scope page
</commit_message>
<xml_diff>
--- a/Base Template.docx
+++ b/Base Template.docx
@@ -3,16 +3,20 @@
 <w:document xmlns:wpc="http://schemas.microsoft.com/office/word/2010/wordprocessingCanvas" xmlns:cx="http://schemas.microsoft.com/office/drawing/2014/chartex" xmlns:cx1="http://schemas.microsoft.com/office/drawing/2015/9/8/chartex" xmlns:cx2="http://schemas.microsoft.com/office/drawing/2015/10/21/chartex" xmlns:cx3="http://schemas.microsoft.com/office/drawing/2016/5/9/chartex" xmlns:cx4="http://schemas.microsoft.com/office/drawing/2016/5/10/chartex" xmlns:cx5="http://schemas.microsoft.com/office/drawing/2016/5/11/chartex" xmlns:cx6="http://schemas.microsoft.com/office/drawing/2016/5/12/chartex" xmlns:cx7="http://schemas.microsoft.com/office/drawing/2016/5/13/chartex" xmlns:cx8="http://schemas.microsoft.com/office/drawing/2016/5/14/chartex" xmlns:mc="http://schemas.openxmlformats.org/markup-compatibility/2006" xmlns:aink="http://schemas.microsoft.com/office/drawing/2016/ink" xmlns:am3d="http://schemas.microsoft.com/office/drawing/2017/model3d" xmlns:o="urn:schemas-microsoft-com:office:office" xmlns:oel="http://schemas.microsoft.com/office/2019/extlst" xmlns:r="http://schemas.openxmlformats.org/officeDocument/2006/relationships" xmlns:m="http://schemas.openxmlformats.org/officeDocument/2006/math" xmlns:v="urn:schemas-microsoft-com:vml" xmlns:wp14="http://schemas.microsoft.com/office/word/2010/wordprocessingDrawing" xmlns:wp="http://schemas.openxmlformats.org/drawingml/2006/wordprocessingDrawing" xmlns:w10="urn:schemas-microsoft-com:office:word" xmlns:w="http://schemas.openxmlformats.org/wordprocessingml/2006/main" xmlns:w14="http://schemas.microsoft.com/office/word/2010/wordml" xmlns:w15="http://schemas.microsoft.com/office/word/2012/wordml" xmlns:w16cex="http://schemas.microsoft.com/office/word/2018/wordml/cex" xmlns:w16cid="http://schemas.microsoft.com/office/word/2016/wordml/cid" xmlns:w16="http://schemas.microsoft.com/office/word/2018/wordml" xmlns:w16du="http://schemas.microsoft.com/office/word/2023/wordml/word16du" xmlns:w16sdtdh="http://schemas.microsoft.com/office/word/2020/wordml/sdtdatahash" xmlns:w16se="http://schemas.microsoft.com/office/word/2015/wordml/symex" xmlns:wpg="http://schemas.microsoft.com/office/word/2010/wordprocessingGroup" xmlns:wpi="http://schemas.microsoft.com/office/word/2010/wordprocessingInk" xmlns:wne="http://schemas.microsoft.com/office/word/2006/wordml" xmlns:wps="http://schemas.microsoft.com/office/word/2010/wordprocessingShape" mc:Ignorable="w14 w15 w16se w16cid w16 w16cex w16sdtdh w16du wp14">
   <w:body>
     <w:p>
+      <w:pPr>
+        <w:pStyle w:val="CustomBulletStyle"/>
+        <w:numPr>
+          <w:ilvl w:val="0"/>
+          <w:numId w:val="0"/>
+        </w:numPr>
+      </w:pPr>
       <w:bookmarkStart w:id="0" w:name="_Hlk39230500"/>
       <w:bookmarkStart w:id="1" w:name="_Hlk509911674"/>
       <w:bookmarkStart w:id="2" w:name="_Hlk88051462"/>
-      <w:r>
-        <w:t xml:space="preserve"> </w:t>
-      </w:r>
+      <w:bookmarkEnd w:id="0"/>
+      <w:bookmarkEnd w:id="1"/>
+      <w:bookmarkEnd w:id="2"/>
     </w:p>
-    <w:bookmarkEnd w:id="0"/>
-    <w:bookmarkEnd w:id="1"/>
-    <w:bookmarkEnd w:id="2"/>
     <w:sectPr>
       <w:footerReference w:type="default" r:id="rId8"/>
       <w:pgSz w:w="12240" w:h="15840" w:code="1"/>
@@ -282,6 +286,27 @@
 <file path=word/numbering.xml><?xml version="1.0" encoding="utf-8"?>
 <w:numbering xmlns:wpc="http://schemas.microsoft.com/office/word/2010/wordprocessingCanvas" xmlns:cx="http://schemas.microsoft.com/office/drawing/2014/chartex" xmlns:cx1="http://schemas.microsoft.com/office/drawing/2015/9/8/chartex" xmlns:cx2="http://schemas.microsoft.com/office/drawing/2015/10/21/chartex" xmlns:cx3="http://schemas.microsoft.com/office/drawing/2016/5/9/chartex" xmlns:cx4="http://schemas.microsoft.com/office/drawing/2016/5/10/chartex" xmlns:cx5="http://schemas.microsoft.com/office/drawing/2016/5/11/chartex" xmlns:cx6="http://schemas.microsoft.com/office/drawing/2016/5/12/chartex" xmlns:cx7="http://schemas.microsoft.com/office/drawing/2016/5/13/chartex" xmlns:cx8="http://schemas.microsoft.com/office/drawing/2016/5/14/chartex" xmlns:mc="http://schemas.openxmlformats.org/markup-compatibility/2006" xmlns:aink="http://schemas.microsoft.com/office/drawing/2016/ink" xmlns:am3d="http://schemas.microsoft.com/office/drawing/2017/model3d" xmlns:o="urn:schemas-microsoft-com:office:office" xmlns:oel="http://schemas.microsoft.com/office/2019/extlst" xmlns:r="http://schemas.openxmlformats.org/officeDocument/2006/relationships" xmlns:m="http://schemas.openxmlformats.org/officeDocument/2006/math" xmlns:v="urn:schemas-microsoft-com:vml" xmlns:wp14="http://schemas.microsoft.com/office/word/2010/wordprocessingDrawing" xmlns:wp="http://schemas.openxmlformats.org/drawingml/2006/wordprocessingDrawing" xmlns:w10="urn:schemas-microsoft-com:office:word" xmlns:w="http://schemas.openxmlformats.org/wordprocessingml/2006/main" xmlns:w14="http://schemas.microsoft.com/office/word/2010/wordml" xmlns:w15="http://schemas.microsoft.com/office/word/2012/wordml" xmlns:w16cex="http://schemas.microsoft.com/office/word/2018/wordml/cex" xmlns:w16cid="http://schemas.microsoft.com/office/word/2016/wordml/cid" xmlns:w16="http://schemas.microsoft.com/office/word/2018/wordml" xmlns:w16du="http://schemas.microsoft.com/office/word/2023/wordml/word16du" xmlns:w16sdtdh="http://schemas.microsoft.com/office/word/2020/wordml/sdtdatahash" xmlns:w16se="http://schemas.microsoft.com/office/word/2015/wordml/symex" xmlns:wpg="http://schemas.microsoft.com/office/word/2010/wordprocessingGroup" xmlns:wpi="http://schemas.microsoft.com/office/word/2010/wordprocessingInk" xmlns:wne="http://schemas.microsoft.com/office/word/2006/wordml" xmlns:wps="http://schemas.microsoft.com/office/word/2010/wordprocessingShape" mc:Ignorable="w14 w15 w16se w16cid w16 w16cex w16sdtdh w16du wp14">
   <w:abstractNum w:abstractNumId="0" w15:restartNumberingAfterBreak="0">
+    <w:nsid w:val="FFFFFF80"/>
+    <w:multiLevelType w:val="singleLevel"/>
+    <w:tmpl w:val="BCE66FB6"/>
+    <w:lvl w:ilvl="0">
+      <w:start w:val="1"/>
+      <w:numFmt w:val="bullet"/>
+      <w:pStyle w:val="ListBullet5"/>
+      <w:lvlText w:val=""/>
+      <w:lvlJc w:val="left"/>
+      <w:pPr>
+        <w:tabs>
+          <w:tab w:val="num" w:pos="1800"/>
+        </w:tabs>
+        <w:ind w:left="1800" w:hanging="360"/>
+      </w:pPr>
+      <w:rPr>
+        <w:rFonts w:ascii="Symbol" w:hAnsi="Symbol" w:hint="default"/>
+      </w:rPr>
+    </w:lvl>
+  </w:abstractNum>
+  <w:abstractNum w:abstractNumId="1" w15:restartNumberingAfterBreak="0">
     <w:nsid w:val="012B7E96"/>
     <w:multiLevelType w:val="multilevel"/>
     <w:tmpl w:val="6A0A71EC"/>
@@ -429,7 +454,7 @@
       </w:rPr>
     </w:lvl>
   </w:abstractNum>
-  <w:abstractNum w:abstractNumId="1" w15:restartNumberingAfterBreak="0">
+  <w:abstractNum w:abstractNumId="2" w15:restartNumberingAfterBreak="0">
     <w:nsid w:val="01FD648A"/>
     <w:multiLevelType w:val="hybridMultilevel"/>
     <w:tmpl w:val="B5E21C58"/>
@@ -542,7 +567,7 @@
       </w:rPr>
     </w:lvl>
   </w:abstractNum>
-  <w:abstractNum w:abstractNumId="2" w15:restartNumberingAfterBreak="0">
+  <w:abstractNum w:abstractNumId="3" w15:restartNumberingAfterBreak="0">
     <w:nsid w:val="03836CB5"/>
     <w:multiLevelType w:val="hybridMultilevel"/>
     <w:tmpl w:val="105A9AFE"/>
@@ -682,7 +707,7 @@
       </w:rPr>
     </w:lvl>
   </w:abstractNum>
-  <w:abstractNum w:abstractNumId="3" w15:restartNumberingAfterBreak="0">
+  <w:abstractNum w:abstractNumId="4" w15:restartNumberingAfterBreak="0">
     <w:nsid w:val="0E7B4803"/>
     <w:multiLevelType w:val="hybridMultilevel"/>
     <w:tmpl w:val="B1742414"/>
@@ -795,7 +820,7 @@
       </w:rPr>
     </w:lvl>
   </w:abstractNum>
-  <w:abstractNum w:abstractNumId="4" w15:restartNumberingAfterBreak="0">
+  <w:abstractNum w:abstractNumId="5" w15:restartNumberingAfterBreak="0">
     <w:nsid w:val="100848A5"/>
     <w:multiLevelType w:val="hybridMultilevel"/>
     <w:tmpl w:val="58648B92"/>
@@ -884,7 +909,7 @@
       </w:pPr>
     </w:lvl>
   </w:abstractNum>
-  <w:abstractNum w:abstractNumId="5" w15:restartNumberingAfterBreak="0">
+  <w:abstractNum w:abstractNumId="6" w15:restartNumberingAfterBreak="0">
     <w:nsid w:val="12A0334A"/>
     <w:multiLevelType w:val="hybridMultilevel"/>
     <w:tmpl w:val="9266FCA0"/>
@@ -997,7 +1022,7 @@
       </w:rPr>
     </w:lvl>
   </w:abstractNum>
-  <w:abstractNum w:abstractNumId="6" w15:restartNumberingAfterBreak="0">
+  <w:abstractNum w:abstractNumId="7" w15:restartNumberingAfterBreak="0">
     <w:nsid w:val="18257754"/>
     <w:multiLevelType w:val="hybridMultilevel"/>
     <w:tmpl w:val="5C128254"/>
@@ -1083,7 +1108,7 @@
       </w:pPr>
     </w:lvl>
   </w:abstractNum>
-  <w:abstractNum w:abstractNumId="7" w15:restartNumberingAfterBreak="0">
+  <w:abstractNum w:abstractNumId="8" w15:restartNumberingAfterBreak="0">
     <w:nsid w:val="186A51FB"/>
     <w:multiLevelType w:val="hybridMultilevel"/>
     <w:tmpl w:val="B3E8631E"/>
@@ -1196,7 +1221,7 @@
       </w:rPr>
     </w:lvl>
   </w:abstractNum>
-  <w:abstractNum w:abstractNumId="8" w15:restartNumberingAfterBreak="0">
+  <w:abstractNum w:abstractNumId="9" w15:restartNumberingAfterBreak="0">
     <w:nsid w:val="1C7151DE"/>
     <w:multiLevelType w:val="multilevel"/>
     <w:tmpl w:val="51E896AC"/>
@@ -1344,7 +1369,7 @@
       </w:rPr>
     </w:lvl>
   </w:abstractNum>
-  <w:abstractNum w:abstractNumId="9" w15:restartNumberingAfterBreak="0">
+  <w:abstractNum w:abstractNumId="10" w15:restartNumberingAfterBreak="0">
     <w:nsid w:val="1D934D97"/>
     <w:multiLevelType w:val="hybridMultilevel"/>
     <w:tmpl w:val="9A22B792"/>
@@ -1430,7 +1455,7 @@
       </w:pPr>
     </w:lvl>
   </w:abstractNum>
-  <w:abstractNum w:abstractNumId="10" w15:restartNumberingAfterBreak="0">
+  <w:abstractNum w:abstractNumId="11" w15:restartNumberingAfterBreak="0">
     <w:nsid w:val="1D9D4D91"/>
     <w:multiLevelType w:val="hybridMultilevel"/>
     <w:tmpl w:val="CE74D00A"/>
@@ -1543,7 +1568,7 @@
       </w:pPr>
     </w:lvl>
   </w:abstractNum>
-  <w:abstractNum w:abstractNumId="11" w15:restartNumberingAfterBreak="0">
+  <w:abstractNum w:abstractNumId="12" w15:restartNumberingAfterBreak="0">
     <w:nsid w:val="220F402B"/>
     <w:multiLevelType w:val="multilevel"/>
     <w:tmpl w:val="F8161B3E"/>
@@ -1692,7 +1717,7 @@
       </w:rPr>
     </w:lvl>
   </w:abstractNum>
-  <w:abstractNum w:abstractNumId="12" w15:restartNumberingAfterBreak="0">
+  <w:abstractNum w:abstractNumId="13" w15:restartNumberingAfterBreak="0">
     <w:nsid w:val="272F5E60"/>
     <w:multiLevelType w:val="hybridMultilevel"/>
     <w:tmpl w:val="A3F204A2"/>
@@ -1805,7 +1830,7 @@
       </w:rPr>
     </w:lvl>
   </w:abstractNum>
-  <w:abstractNum w:abstractNumId="13" w15:restartNumberingAfterBreak="0">
+  <w:abstractNum w:abstractNumId="14" w15:restartNumberingAfterBreak="0">
     <w:nsid w:val="29CC412F"/>
     <w:multiLevelType w:val="hybridMultilevel"/>
     <w:tmpl w:val="C876D720"/>
@@ -1918,7 +1943,7 @@
       </w:rPr>
     </w:lvl>
   </w:abstractNum>
-  <w:abstractNum w:abstractNumId="14" w15:restartNumberingAfterBreak="0">
+  <w:abstractNum w:abstractNumId="15" w15:restartNumberingAfterBreak="0">
     <w:nsid w:val="31595C9B"/>
     <w:multiLevelType w:val="hybridMultilevel"/>
     <w:tmpl w:val="E8AEFE1E"/>
@@ -2031,7 +2056,7 @@
       </w:rPr>
     </w:lvl>
   </w:abstractNum>
-  <w:abstractNum w:abstractNumId="15" w15:restartNumberingAfterBreak="0">
+  <w:abstractNum w:abstractNumId="16" w15:restartNumberingAfterBreak="0">
     <w:nsid w:val="3397740B"/>
     <w:multiLevelType w:val="hybridMultilevel"/>
     <w:tmpl w:val="12BC20D8"/>
@@ -2144,7 +2169,7 @@
       </w:rPr>
     </w:lvl>
   </w:abstractNum>
-  <w:abstractNum w:abstractNumId="16" w15:restartNumberingAfterBreak="0">
+  <w:abstractNum w:abstractNumId="17" w15:restartNumberingAfterBreak="0">
     <w:nsid w:val="381258F6"/>
     <w:multiLevelType w:val="hybridMultilevel"/>
     <w:tmpl w:val="22C0A79A"/>
@@ -2257,7 +2282,7 @@
       </w:rPr>
     </w:lvl>
   </w:abstractNum>
-  <w:abstractNum w:abstractNumId="17" w15:restartNumberingAfterBreak="0">
+  <w:abstractNum w:abstractNumId="18" w15:restartNumberingAfterBreak="0">
     <w:nsid w:val="391C22ED"/>
     <w:multiLevelType w:val="hybridMultilevel"/>
     <w:tmpl w:val="4F52725A"/>
@@ -2370,7 +2395,7 @@
       </w:rPr>
     </w:lvl>
   </w:abstractNum>
-  <w:abstractNum w:abstractNumId="18" w15:restartNumberingAfterBreak="0">
+  <w:abstractNum w:abstractNumId="19" w15:restartNumberingAfterBreak="0">
     <w:nsid w:val="3A1D39CB"/>
     <w:multiLevelType w:val="hybridMultilevel"/>
     <w:tmpl w:val="A10A9C72"/>
@@ -2483,7 +2508,7 @@
       </w:rPr>
     </w:lvl>
   </w:abstractNum>
-  <w:abstractNum w:abstractNumId="19" w15:restartNumberingAfterBreak="0">
+  <w:abstractNum w:abstractNumId="20" w15:restartNumberingAfterBreak="0">
     <w:nsid w:val="3C262B6E"/>
     <w:multiLevelType w:val="hybridMultilevel"/>
     <w:tmpl w:val="9DE4CA74"/>
@@ -2596,7 +2621,7 @@
       </w:rPr>
     </w:lvl>
   </w:abstractNum>
-  <w:abstractNum w:abstractNumId="20" w15:restartNumberingAfterBreak="0">
+  <w:abstractNum w:abstractNumId="21" w15:restartNumberingAfterBreak="0">
     <w:nsid w:val="494F1354"/>
     <w:multiLevelType w:val="multilevel"/>
     <w:tmpl w:val="F8161B3E"/>
@@ -2743,7 +2768,7 @@
       </w:rPr>
     </w:lvl>
   </w:abstractNum>
-  <w:abstractNum w:abstractNumId="21" w15:restartNumberingAfterBreak="0">
+  <w:abstractNum w:abstractNumId="22" w15:restartNumberingAfterBreak="0">
     <w:nsid w:val="4BC4622D"/>
     <w:multiLevelType w:val="multilevel"/>
     <w:tmpl w:val="6A0A71EC"/>
@@ -2892,7 +2917,7 @@
       </w:rPr>
     </w:lvl>
   </w:abstractNum>
-  <w:abstractNum w:abstractNumId="22" w15:restartNumberingAfterBreak="0">
+  <w:abstractNum w:abstractNumId="23" w15:restartNumberingAfterBreak="0">
     <w:nsid w:val="51E213F3"/>
     <w:multiLevelType w:val="hybridMultilevel"/>
     <w:tmpl w:val="0C0A2F7E"/>
@@ -3005,7 +3030,7 @@
       </w:rPr>
     </w:lvl>
   </w:abstractNum>
-  <w:abstractNum w:abstractNumId="23" w15:restartNumberingAfterBreak="0">
+  <w:abstractNum w:abstractNumId="24" w15:restartNumberingAfterBreak="0">
     <w:nsid w:val="52BD689D"/>
     <w:multiLevelType w:val="hybridMultilevel"/>
     <w:tmpl w:val="48C8A3CC"/>
@@ -3091,7 +3116,7 @@
       </w:pPr>
     </w:lvl>
   </w:abstractNum>
-  <w:abstractNum w:abstractNumId="24" w15:restartNumberingAfterBreak="0">
+  <w:abstractNum w:abstractNumId="25" w15:restartNumberingAfterBreak="0">
     <w:nsid w:val="54807CA7"/>
     <w:multiLevelType w:val="hybridMultilevel"/>
     <w:tmpl w:val="E8EC3C00"/>
@@ -3204,7 +3229,7 @@
       </w:rPr>
     </w:lvl>
   </w:abstractNum>
-  <w:abstractNum w:abstractNumId="25" w15:restartNumberingAfterBreak="0">
+  <w:abstractNum w:abstractNumId="26" w15:restartNumberingAfterBreak="0">
     <w:nsid w:val="5513777D"/>
     <w:multiLevelType w:val="hybridMultilevel"/>
     <w:tmpl w:val="6D281DAC"/>
@@ -3317,7 +3342,7 @@
       </w:rPr>
     </w:lvl>
   </w:abstractNum>
-  <w:abstractNum w:abstractNumId="26" w15:restartNumberingAfterBreak="0">
+  <w:abstractNum w:abstractNumId="27" w15:restartNumberingAfterBreak="0">
     <w:nsid w:val="5C2B1D22"/>
     <w:multiLevelType w:val="hybridMultilevel"/>
     <w:tmpl w:val="ACA6F2C6"/>
@@ -3430,7 +3455,7 @@
       </w:rPr>
     </w:lvl>
   </w:abstractNum>
-  <w:abstractNum w:abstractNumId="27" w15:restartNumberingAfterBreak="0">
+  <w:abstractNum w:abstractNumId="28" w15:restartNumberingAfterBreak="0">
     <w:nsid w:val="605204DE"/>
     <w:multiLevelType w:val="hybridMultilevel"/>
     <w:tmpl w:val="466AB886"/>
@@ -3545,7 +3570,7 @@
       </w:rPr>
     </w:lvl>
   </w:abstractNum>
-  <w:abstractNum w:abstractNumId="28" w15:restartNumberingAfterBreak="0">
+  <w:abstractNum w:abstractNumId="29" w15:restartNumberingAfterBreak="0">
     <w:nsid w:val="60CC2E53"/>
     <w:multiLevelType w:val="hybridMultilevel"/>
     <w:tmpl w:val="08A4FB1E"/>
@@ -3685,7 +3710,7 @@
       </w:rPr>
     </w:lvl>
   </w:abstractNum>
-  <w:abstractNum w:abstractNumId="29" w15:restartNumberingAfterBreak="0">
+  <w:abstractNum w:abstractNumId="30" w15:restartNumberingAfterBreak="0">
     <w:nsid w:val="697E5960"/>
     <w:multiLevelType w:val="hybridMultilevel"/>
     <w:tmpl w:val="17E89BC8"/>
@@ -3798,7 +3823,7 @@
       </w:rPr>
     </w:lvl>
   </w:abstractNum>
-  <w:abstractNum w:abstractNumId="30" w15:restartNumberingAfterBreak="0">
+  <w:abstractNum w:abstractNumId="31" w15:restartNumberingAfterBreak="0">
     <w:nsid w:val="6C0D060D"/>
     <w:multiLevelType w:val="hybridMultilevel"/>
     <w:tmpl w:val="C76AA2B0"/>
@@ -3911,7 +3936,7 @@
       </w:rPr>
     </w:lvl>
   </w:abstractNum>
-  <w:abstractNum w:abstractNumId="31" w15:restartNumberingAfterBreak="0">
+  <w:abstractNum w:abstractNumId="32" w15:restartNumberingAfterBreak="0">
     <w:nsid w:val="7905743A"/>
     <w:multiLevelType w:val="multilevel"/>
     <w:tmpl w:val="51E896AC"/>
@@ -4060,7 +4085,7 @@
       </w:rPr>
     </w:lvl>
   </w:abstractNum>
-  <w:abstractNum w:abstractNumId="32" w15:restartNumberingAfterBreak="0">
+  <w:abstractNum w:abstractNumId="33" w15:restartNumberingAfterBreak="0">
     <w:nsid w:val="79CB3D5B"/>
     <w:multiLevelType w:val="hybridMultilevel"/>
     <w:tmpl w:val="237C9BC0"/>
@@ -4174,22 +4199,22 @@
     </w:lvl>
   </w:abstractNum>
   <w:num w:numId="1" w16cid:durableId="1560290106">
-    <w:abstractNumId w:val="28"/>
+    <w:abstractNumId w:val="29"/>
   </w:num>
   <w:num w:numId="2" w16cid:durableId="1253733331">
-    <w:abstractNumId w:val="2"/>
+    <w:abstractNumId w:val="3"/>
   </w:num>
   <w:num w:numId="3" w16cid:durableId="620650821">
-    <w:abstractNumId w:val="23"/>
+    <w:abstractNumId w:val="24"/>
   </w:num>
   <w:num w:numId="4" w16cid:durableId="845366593">
-    <w:abstractNumId w:val="19"/>
+    <w:abstractNumId w:val="20"/>
   </w:num>
   <w:num w:numId="5" w16cid:durableId="1870147756">
-    <w:abstractNumId w:val="25"/>
+    <w:abstractNumId w:val="26"/>
   </w:num>
   <w:num w:numId="6" w16cid:durableId="1757050403">
-    <w:abstractNumId w:val="27"/>
+    <w:abstractNumId w:val="28"/>
     <w:lvlOverride w:ilvl="0">
       <w:startOverride w:val="1"/>
     </w:lvlOverride>
@@ -4203,13 +4228,13 @@
     <w:lvlOverride w:ilvl="8"/>
   </w:num>
   <w:num w:numId="7" w16cid:durableId="2076394995">
-    <w:abstractNumId w:val="5"/>
+    <w:abstractNumId w:val="6"/>
   </w:num>
   <w:num w:numId="8" w16cid:durableId="823548364">
-    <w:abstractNumId w:val="24"/>
+    <w:abstractNumId w:val="25"/>
   </w:num>
   <w:num w:numId="9" w16cid:durableId="662321794">
-    <w:abstractNumId w:val="6"/>
+    <w:abstractNumId w:val="7"/>
     <w:lvlOverride w:ilvl="0">
       <w:startOverride w:val="1"/>
     </w:lvlOverride>
@@ -4239,7 +4264,7 @@
     </w:lvlOverride>
   </w:num>
   <w:num w:numId="10" w16cid:durableId="2066223309">
-    <w:abstractNumId w:val="9"/>
+    <w:abstractNumId w:val="10"/>
     <w:lvlOverride w:ilvl="0">
       <w:startOverride w:val="1"/>
     </w:lvlOverride>
@@ -4269,13 +4294,13 @@
     </w:lvlOverride>
   </w:num>
   <w:num w:numId="11" w16cid:durableId="1809470656">
-    <w:abstractNumId w:val="3"/>
+    <w:abstractNumId w:val="4"/>
   </w:num>
   <w:num w:numId="12" w16cid:durableId="1225918614">
-    <w:abstractNumId w:val="1"/>
+    <w:abstractNumId w:val="2"/>
   </w:num>
   <w:num w:numId="13" w16cid:durableId="1179268380">
-    <w:abstractNumId w:val="11"/>
+    <w:abstractNumId w:val="12"/>
     <w:lvlOverride w:ilvl="0"/>
     <w:lvlOverride w:ilvl="1"/>
     <w:lvlOverride w:ilvl="2">
@@ -4301,7 +4326,7 @@
     </w:lvlOverride>
   </w:num>
   <w:num w:numId="14" w16cid:durableId="1382092717">
-    <w:abstractNumId w:val="21"/>
+    <w:abstractNumId w:val="22"/>
     <w:lvlOverride w:ilvl="0"/>
     <w:lvlOverride w:ilvl="1">
       <w:startOverride w:val="1"/>
@@ -4329,7 +4354,7 @@
     </w:lvlOverride>
   </w:num>
   <w:num w:numId="15" w16cid:durableId="925960436">
-    <w:abstractNumId w:val="31"/>
+    <w:abstractNumId w:val="32"/>
     <w:lvlOverride w:ilvl="0"/>
     <w:lvlOverride w:ilvl="1">
       <w:startOverride w:val="1"/>
@@ -4357,70 +4382,73 @@
     </w:lvlOverride>
   </w:num>
   <w:num w:numId="16" w16cid:durableId="1273442437">
-    <w:abstractNumId w:val="20"/>
+    <w:abstractNumId w:val="21"/>
   </w:num>
   <w:num w:numId="17" w16cid:durableId="499731528">
-    <w:abstractNumId w:val="0"/>
+    <w:abstractNumId w:val="1"/>
   </w:num>
   <w:num w:numId="18" w16cid:durableId="579558252">
+    <w:abstractNumId w:val="9"/>
+  </w:num>
+  <w:num w:numId="19" w16cid:durableId="1506625956">
+    <w:abstractNumId w:val="23"/>
+  </w:num>
+  <w:num w:numId="20" w16cid:durableId="1945569708">
+    <w:abstractNumId w:val="11"/>
+  </w:num>
+  <w:num w:numId="21" w16cid:durableId="1461264656">
+    <w:abstractNumId w:val="5"/>
+  </w:num>
+  <w:num w:numId="22" w16cid:durableId="1308625703">
+    <w:abstractNumId w:val="10"/>
+  </w:num>
+  <w:num w:numId="23" w16cid:durableId="355233403">
+    <w:abstractNumId w:val="7"/>
+  </w:num>
+  <w:num w:numId="24" w16cid:durableId="576667224">
+    <w:abstractNumId w:val="30"/>
+  </w:num>
+  <w:num w:numId="25" w16cid:durableId="1540389227">
+    <w:abstractNumId w:val="23"/>
+  </w:num>
+  <w:num w:numId="26" w16cid:durableId="1719626608">
+    <w:abstractNumId w:val="28"/>
+  </w:num>
+  <w:num w:numId="27" w16cid:durableId="831406028">
+    <w:abstractNumId w:val="19"/>
+  </w:num>
+  <w:num w:numId="28" w16cid:durableId="180704755">
+    <w:abstractNumId w:val="33"/>
+  </w:num>
+  <w:num w:numId="29" w16cid:durableId="2138179568">
+    <w:abstractNumId w:val="15"/>
+  </w:num>
+  <w:num w:numId="30" w16cid:durableId="1186333328">
+    <w:abstractNumId w:val="31"/>
+  </w:num>
+  <w:num w:numId="31" w16cid:durableId="131756594">
+    <w:abstractNumId w:val="17"/>
+  </w:num>
+  <w:num w:numId="32" w16cid:durableId="1231310767">
+    <w:abstractNumId w:val="13"/>
+  </w:num>
+  <w:num w:numId="33" w16cid:durableId="1165047909">
+    <w:abstractNumId w:val="16"/>
+  </w:num>
+  <w:num w:numId="34" w16cid:durableId="734165686">
+    <w:abstractNumId w:val="27"/>
+  </w:num>
+  <w:num w:numId="35" w16cid:durableId="1071780145">
+    <w:abstractNumId w:val="14"/>
+  </w:num>
+  <w:num w:numId="36" w16cid:durableId="554631655">
+    <w:abstractNumId w:val="18"/>
+  </w:num>
+  <w:num w:numId="37" w16cid:durableId="1483497105">
     <w:abstractNumId w:val="8"/>
   </w:num>
-  <w:num w:numId="19" w16cid:durableId="1506625956">
-    <w:abstractNumId w:val="22"/>
-  </w:num>
-  <w:num w:numId="20" w16cid:durableId="1945569708">
-    <w:abstractNumId w:val="10"/>
-  </w:num>
-  <w:num w:numId="21" w16cid:durableId="1461264656">
-    <w:abstractNumId w:val="4"/>
-  </w:num>
-  <w:num w:numId="22" w16cid:durableId="1308625703">
-    <w:abstractNumId w:val="9"/>
-  </w:num>
-  <w:num w:numId="23" w16cid:durableId="355233403">
-    <w:abstractNumId w:val="6"/>
-  </w:num>
-  <w:num w:numId="24" w16cid:durableId="576667224">
-    <w:abstractNumId w:val="29"/>
-  </w:num>
-  <w:num w:numId="25" w16cid:durableId="1540389227">
-    <w:abstractNumId w:val="22"/>
-  </w:num>
-  <w:num w:numId="26" w16cid:durableId="1719626608">
-    <w:abstractNumId w:val="27"/>
-  </w:num>
-  <w:num w:numId="27" w16cid:durableId="831406028">
-    <w:abstractNumId w:val="18"/>
-  </w:num>
-  <w:num w:numId="28" w16cid:durableId="180704755">
-    <w:abstractNumId w:val="32"/>
-  </w:num>
-  <w:num w:numId="29" w16cid:durableId="2138179568">
-    <w:abstractNumId w:val="14"/>
-  </w:num>
-  <w:num w:numId="30" w16cid:durableId="1186333328">
-    <w:abstractNumId w:val="30"/>
-  </w:num>
-  <w:num w:numId="31" w16cid:durableId="131756594">
-    <w:abstractNumId w:val="16"/>
-  </w:num>
-  <w:num w:numId="32" w16cid:durableId="1231310767">
-    <w:abstractNumId w:val="12"/>
-  </w:num>
-  <w:num w:numId="33" w16cid:durableId="1165047909">
-    <w:abstractNumId w:val="15"/>
-  </w:num>
-  <w:num w:numId="34" w16cid:durableId="734165686">
-    <w:abstractNumId w:val="26"/>
-  </w:num>
-  <w:num w:numId="35" w16cid:durableId="1071780145">
-    <w:abstractNumId w:val="13"/>
-  </w:num>
-  <w:num w:numId="36" w16cid:durableId="554631655">
-    <w:abstractNumId w:val="17"/>
-  </w:num>
-  <w:num w:numId="37" w16cid:durableId="1483497105">
-    <w:abstractNumId w:val="7"/>
+  <w:num w:numId="38" w16cid:durableId="1522087718">
+    <w:abstractNumId w:val="0"/>
   </w:num>
   <w:numIdMacAtCleanup w:val="15"/>
 </w:numbering>
@@ -5950,6 +5978,26 @@
       <w:szCs w:val="20"/>
     </w:rPr>
   </w:style>
+  <w:style w:type="paragraph" w:customStyle="1" w:styleId="CustomBulletStyle">
+    <w:name w:val="Custom Bullet Style"/>
+    <w:basedOn w:val="ListBullet5"/>
+    <w:qFormat/>
+    <w:rsid w:val="003D794D"/>
+    <w:pPr>
+      <w:ind w:left="360"/>
+    </w:pPr>
+  </w:style>
+  <w:style w:type="paragraph" w:styleId="ListBullet5">
+    <w:name w:val="List Bullet 5"/>
+    <w:basedOn w:val="Normal"/>
+    <w:rsid w:val="003D794D"/>
+    <w:pPr>
+      <w:numPr>
+        <w:numId w:val="38"/>
+      </w:numPr>
+      <w:contextualSpacing/>
+    </w:pPr>
+  </w:style>
 </w:styles>
 </file>
 

</xml_diff>

<commit_message>
updated year in base template
</commit_message>
<xml_diff>
--- a/Base Template.docx
+++ b/Base Template.docx
@@ -1,6 +1,6 @@
 
 <file path=word/document.xml><?xml version="1.0" encoding="utf-8"?>
-<w:document xmlns:wpc="http://schemas.microsoft.com/office/word/2010/wordprocessingCanvas" xmlns:cx="http://schemas.microsoft.com/office/drawing/2014/chartex" xmlns:cx1="http://schemas.microsoft.com/office/drawing/2015/9/8/chartex" xmlns:cx2="http://schemas.microsoft.com/office/drawing/2015/10/21/chartex" xmlns:cx3="http://schemas.microsoft.com/office/drawing/2016/5/9/chartex" xmlns:cx4="http://schemas.microsoft.com/office/drawing/2016/5/10/chartex" xmlns:cx5="http://schemas.microsoft.com/office/drawing/2016/5/11/chartex" xmlns:cx6="http://schemas.microsoft.com/office/drawing/2016/5/12/chartex" xmlns:cx7="http://schemas.microsoft.com/office/drawing/2016/5/13/chartex" xmlns:cx8="http://schemas.microsoft.com/office/drawing/2016/5/14/chartex" xmlns:mc="http://schemas.openxmlformats.org/markup-compatibility/2006" xmlns:aink="http://schemas.microsoft.com/office/drawing/2016/ink" xmlns:am3d="http://schemas.microsoft.com/office/drawing/2017/model3d" xmlns:o="urn:schemas-microsoft-com:office:office" xmlns:oel="http://schemas.microsoft.com/office/2019/extlst" xmlns:r="http://schemas.openxmlformats.org/officeDocument/2006/relationships" xmlns:m="http://schemas.openxmlformats.org/officeDocument/2006/math" xmlns:v="urn:schemas-microsoft-com:vml" xmlns:wp14="http://schemas.microsoft.com/office/word/2010/wordprocessingDrawing" xmlns:wp="http://schemas.openxmlformats.org/drawingml/2006/wordprocessingDrawing" xmlns:w10="urn:schemas-microsoft-com:office:word" xmlns:w="http://schemas.openxmlformats.org/wordprocessingml/2006/main" xmlns:w14="http://schemas.microsoft.com/office/word/2010/wordml" xmlns:w15="http://schemas.microsoft.com/office/word/2012/wordml" xmlns:w16cex="http://schemas.microsoft.com/office/word/2018/wordml/cex" xmlns:w16cid="http://schemas.microsoft.com/office/word/2016/wordml/cid" xmlns:w16="http://schemas.microsoft.com/office/word/2018/wordml" xmlns:w16du="http://schemas.microsoft.com/office/word/2023/wordml/word16du" xmlns:w16sdtdh="http://schemas.microsoft.com/office/word/2020/wordml/sdtdatahash" xmlns:w16se="http://schemas.microsoft.com/office/word/2015/wordml/symex" xmlns:wpg="http://schemas.microsoft.com/office/word/2010/wordprocessingGroup" xmlns:wpi="http://schemas.microsoft.com/office/word/2010/wordprocessingInk" xmlns:wne="http://schemas.microsoft.com/office/word/2006/wordml" xmlns:wps="http://schemas.microsoft.com/office/word/2010/wordprocessingShape" mc:Ignorable="w14 w15 w16se w16cid w16 w16cex w16sdtdh w16du wp14">
+<w:document xmlns:wpc="http://schemas.microsoft.com/office/word/2010/wordprocessingCanvas" xmlns:cx="http://schemas.microsoft.com/office/drawing/2014/chartex" xmlns:cx1="http://schemas.microsoft.com/office/drawing/2015/9/8/chartex" xmlns:cx2="http://schemas.microsoft.com/office/drawing/2015/10/21/chartex" xmlns:cx3="http://schemas.microsoft.com/office/drawing/2016/5/9/chartex" xmlns:cx4="http://schemas.microsoft.com/office/drawing/2016/5/10/chartex" xmlns:cx5="http://schemas.microsoft.com/office/drawing/2016/5/11/chartex" xmlns:cx6="http://schemas.microsoft.com/office/drawing/2016/5/12/chartex" xmlns:cx7="http://schemas.microsoft.com/office/drawing/2016/5/13/chartex" xmlns:cx8="http://schemas.microsoft.com/office/drawing/2016/5/14/chartex" xmlns:mc="http://schemas.openxmlformats.org/markup-compatibility/2006" xmlns:aink="http://schemas.microsoft.com/office/drawing/2016/ink" xmlns:am3d="http://schemas.microsoft.com/office/drawing/2017/model3d" xmlns:o="urn:schemas-microsoft-com:office:office" xmlns:oel="http://schemas.microsoft.com/office/2019/extlst" xmlns:r="http://schemas.openxmlformats.org/officeDocument/2006/relationships" xmlns:m="http://schemas.openxmlformats.org/officeDocument/2006/math" xmlns:v="urn:schemas-microsoft-com:vml" xmlns:wp14="http://schemas.microsoft.com/office/word/2010/wordprocessingDrawing" xmlns:wp="http://schemas.openxmlformats.org/drawingml/2006/wordprocessingDrawing" xmlns:w10="urn:schemas-microsoft-com:office:word" xmlns:w="http://schemas.openxmlformats.org/wordprocessingml/2006/main" xmlns:w14="http://schemas.microsoft.com/office/word/2010/wordml" xmlns:w15="http://schemas.microsoft.com/office/word/2012/wordml" xmlns:w16cex="http://schemas.microsoft.com/office/word/2018/wordml/cex" xmlns:w16cid="http://schemas.microsoft.com/office/word/2016/wordml/cid" xmlns:w16="http://schemas.microsoft.com/office/word/2018/wordml" xmlns:w16du="http://schemas.microsoft.com/office/word/2023/wordml/word16du" xmlns:w16sdtdh="http://schemas.microsoft.com/office/word/2020/wordml/sdtdatahash" xmlns:w16sdtfl="http://schemas.microsoft.com/office/word/2024/wordml/sdtformatlock" xmlns:w16se="http://schemas.microsoft.com/office/word/2015/wordml/symex" xmlns:wpg="http://schemas.microsoft.com/office/word/2010/wordprocessingGroup" xmlns:wpi="http://schemas.microsoft.com/office/word/2010/wordprocessingInk" xmlns:wne="http://schemas.microsoft.com/office/word/2006/wordml" xmlns:wps="http://schemas.microsoft.com/office/word/2010/wordprocessingShape" mc:Ignorable="w14 w15 w16se w16cid w16 w16cex w16sdtdh w16sdtfl w16du wp14">
   <w:body>
     <w:p>
       <w:pPr>
@@ -18,7 +18,12 @@
       <w:bookmarkEnd w:id="2"/>
     </w:p>
     <w:sectPr>
-      <w:footerReference w:type="default" r:id="rId8"/>
+      <w:headerReference w:type="even" r:id="rId8"/>
+      <w:headerReference w:type="default" r:id="rId9"/>
+      <w:footerReference w:type="even" r:id="rId10"/>
+      <w:footerReference w:type="default" r:id="rId11"/>
+      <w:headerReference w:type="first" r:id="rId12"/>
+      <w:footerReference w:type="first" r:id="rId13"/>
       <w:pgSz w:w="12240" w:h="15840" w:code="1"/>
       <w:pgMar w:top="907" w:right="1440" w:bottom="1152" w:left="1440" w:header="0" w:footer="0" w:gutter="0"/>
       <w:pgBorders w:offsetFrom="page">
@@ -35,7 +40,7 @@
 </file>
 
 <file path=word/endnotes.xml><?xml version="1.0" encoding="utf-8"?>
-<w:endnotes xmlns:wpc="http://schemas.microsoft.com/office/word/2010/wordprocessingCanvas" xmlns:cx="http://schemas.microsoft.com/office/drawing/2014/chartex" xmlns:cx1="http://schemas.microsoft.com/office/drawing/2015/9/8/chartex" xmlns:cx2="http://schemas.microsoft.com/office/drawing/2015/10/21/chartex" xmlns:cx3="http://schemas.microsoft.com/office/drawing/2016/5/9/chartex" xmlns:cx4="http://schemas.microsoft.com/office/drawing/2016/5/10/chartex" xmlns:cx5="http://schemas.microsoft.com/office/drawing/2016/5/11/chartex" xmlns:cx6="http://schemas.microsoft.com/office/drawing/2016/5/12/chartex" xmlns:cx7="http://schemas.microsoft.com/office/drawing/2016/5/13/chartex" xmlns:cx8="http://schemas.microsoft.com/office/drawing/2016/5/14/chartex" xmlns:mc="http://schemas.openxmlformats.org/markup-compatibility/2006" xmlns:aink="http://schemas.microsoft.com/office/drawing/2016/ink" xmlns:am3d="http://schemas.microsoft.com/office/drawing/2017/model3d" xmlns:o="urn:schemas-microsoft-com:office:office" xmlns:oel="http://schemas.microsoft.com/office/2019/extlst" xmlns:r="http://schemas.openxmlformats.org/officeDocument/2006/relationships" xmlns:m="http://schemas.openxmlformats.org/officeDocument/2006/math" xmlns:v="urn:schemas-microsoft-com:vml" xmlns:wp14="http://schemas.microsoft.com/office/word/2010/wordprocessingDrawing" xmlns:wp="http://schemas.openxmlformats.org/drawingml/2006/wordprocessingDrawing" xmlns:w10="urn:schemas-microsoft-com:office:word" xmlns:w="http://schemas.openxmlformats.org/wordprocessingml/2006/main" xmlns:w14="http://schemas.microsoft.com/office/word/2010/wordml" xmlns:w15="http://schemas.microsoft.com/office/word/2012/wordml" xmlns:w16cex="http://schemas.microsoft.com/office/word/2018/wordml/cex" xmlns:w16cid="http://schemas.microsoft.com/office/word/2016/wordml/cid" xmlns:w16="http://schemas.microsoft.com/office/word/2018/wordml" xmlns:w16du="http://schemas.microsoft.com/office/word/2023/wordml/word16du" xmlns:w16sdtdh="http://schemas.microsoft.com/office/word/2020/wordml/sdtdatahash" xmlns:w16se="http://schemas.microsoft.com/office/word/2015/wordml/symex" xmlns:wpg="http://schemas.microsoft.com/office/word/2010/wordprocessingGroup" xmlns:wpi="http://schemas.microsoft.com/office/word/2010/wordprocessingInk" xmlns:wne="http://schemas.microsoft.com/office/word/2006/wordml" xmlns:wps="http://schemas.microsoft.com/office/word/2010/wordprocessingShape" mc:Ignorable="w14 w15 w16se w16cid w16 w16cex w16sdtdh w16du wp14">
+<w:endnotes xmlns:wpc="http://schemas.microsoft.com/office/word/2010/wordprocessingCanvas" xmlns:cx="http://schemas.microsoft.com/office/drawing/2014/chartex" xmlns:cx1="http://schemas.microsoft.com/office/drawing/2015/9/8/chartex" xmlns:cx2="http://schemas.microsoft.com/office/drawing/2015/10/21/chartex" xmlns:cx3="http://schemas.microsoft.com/office/drawing/2016/5/9/chartex" xmlns:cx4="http://schemas.microsoft.com/office/drawing/2016/5/10/chartex" xmlns:cx5="http://schemas.microsoft.com/office/drawing/2016/5/11/chartex" xmlns:cx6="http://schemas.microsoft.com/office/drawing/2016/5/12/chartex" xmlns:cx7="http://schemas.microsoft.com/office/drawing/2016/5/13/chartex" xmlns:cx8="http://schemas.microsoft.com/office/drawing/2016/5/14/chartex" xmlns:mc="http://schemas.openxmlformats.org/markup-compatibility/2006" xmlns:aink="http://schemas.microsoft.com/office/drawing/2016/ink" xmlns:am3d="http://schemas.microsoft.com/office/drawing/2017/model3d" xmlns:o="urn:schemas-microsoft-com:office:office" xmlns:oel="http://schemas.microsoft.com/office/2019/extlst" xmlns:r="http://schemas.openxmlformats.org/officeDocument/2006/relationships" xmlns:m="http://schemas.openxmlformats.org/officeDocument/2006/math" xmlns:v="urn:schemas-microsoft-com:vml" xmlns:wp14="http://schemas.microsoft.com/office/word/2010/wordprocessingDrawing" xmlns:wp="http://schemas.openxmlformats.org/drawingml/2006/wordprocessingDrawing" xmlns:w10="urn:schemas-microsoft-com:office:word" xmlns:w="http://schemas.openxmlformats.org/wordprocessingml/2006/main" xmlns:w14="http://schemas.microsoft.com/office/word/2010/wordml" xmlns:w15="http://schemas.microsoft.com/office/word/2012/wordml" xmlns:w16cex="http://schemas.microsoft.com/office/word/2018/wordml/cex" xmlns:w16cid="http://schemas.microsoft.com/office/word/2016/wordml/cid" xmlns:w16="http://schemas.microsoft.com/office/word/2018/wordml" xmlns:w16du="http://schemas.microsoft.com/office/word/2023/wordml/word16du" xmlns:w16sdtdh="http://schemas.microsoft.com/office/word/2020/wordml/sdtdatahash" xmlns:w16sdtfl="http://schemas.microsoft.com/office/word/2024/wordml/sdtformatlock" xmlns:w16se="http://schemas.microsoft.com/office/word/2015/wordml/symex" xmlns:wpg="http://schemas.microsoft.com/office/word/2010/wordprocessingGroup" xmlns:wpi="http://schemas.microsoft.com/office/word/2010/wordprocessingInk" xmlns:wne="http://schemas.microsoft.com/office/word/2006/wordml" xmlns:wps="http://schemas.microsoft.com/office/word/2010/wordprocessingShape" mc:Ignorable="w14 w15 w16se w16cid w16 w16cex w16sdtdh w16sdtfl w16du wp14">
   <w:endnote w:type="separator" w:id="-1">
     <w:p>
       <w:r>
@@ -54,7 +59,17 @@
 </file>
 
 <file path=word/footer1.xml><?xml version="1.0" encoding="utf-8"?>
-<w:ftr xmlns:wpc="http://schemas.microsoft.com/office/word/2010/wordprocessingCanvas" xmlns:cx="http://schemas.microsoft.com/office/drawing/2014/chartex" xmlns:cx1="http://schemas.microsoft.com/office/drawing/2015/9/8/chartex" xmlns:cx2="http://schemas.microsoft.com/office/drawing/2015/10/21/chartex" xmlns:cx3="http://schemas.microsoft.com/office/drawing/2016/5/9/chartex" xmlns:cx4="http://schemas.microsoft.com/office/drawing/2016/5/10/chartex" xmlns:cx5="http://schemas.microsoft.com/office/drawing/2016/5/11/chartex" xmlns:cx6="http://schemas.microsoft.com/office/drawing/2016/5/12/chartex" xmlns:cx7="http://schemas.microsoft.com/office/drawing/2016/5/13/chartex" xmlns:cx8="http://schemas.microsoft.com/office/drawing/2016/5/14/chartex" xmlns:mc="http://schemas.openxmlformats.org/markup-compatibility/2006" xmlns:aink="http://schemas.microsoft.com/office/drawing/2016/ink" xmlns:am3d="http://schemas.microsoft.com/office/drawing/2017/model3d" xmlns:o="urn:schemas-microsoft-com:office:office" xmlns:oel="http://schemas.microsoft.com/office/2019/extlst" xmlns:r="http://schemas.openxmlformats.org/officeDocument/2006/relationships" xmlns:m="http://schemas.openxmlformats.org/officeDocument/2006/math" xmlns:v="urn:schemas-microsoft-com:vml" xmlns:wp14="http://schemas.microsoft.com/office/word/2010/wordprocessingDrawing" xmlns:wp="http://schemas.openxmlformats.org/drawingml/2006/wordprocessingDrawing" xmlns:w10="urn:schemas-microsoft-com:office:word" xmlns:w="http://schemas.openxmlformats.org/wordprocessingml/2006/main" xmlns:w14="http://schemas.microsoft.com/office/word/2010/wordml" xmlns:w15="http://schemas.microsoft.com/office/word/2012/wordml" xmlns:w16cex="http://schemas.microsoft.com/office/word/2018/wordml/cex" xmlns:w16cid="http://schemas.microsoft.com/office/word/2016/wordml/cid" xmlns:w16="http://schemas.microsoft.com/office/word/2018/wordml" xmlns:w16du="http://schemas.microsoft.com/office/word/2023/wordml/word16du" xmlns:w16sdtdh="http://schemas.microsoft.com/office/word/2020/wordml/sdtdatahash" xmlns:w16se="http://schemas.microsoft.com/office/word/2015/wordml/symex" xmlns:wpg="http://schemas.microsoft.com/office/word/2010/wordprocessingGroup" xmlns:wpi="http://schemas.microsoft.com/office/word/2010/wordprocessingInk" xmlns:wne="http://schemas.microsoft.com/office/word/2006/wordml" xmlns:wps="http://schemas.microsoft.com/office/word/2010/wordprocessingShape" mc:Ignorable="w14 w15 w16se w16cid w16 w16cex w16sdtdh w16du wp14">
+<w:ftr xmlns:wpc="http://schemas.microsoft.com/office/word/2010/wordprocessingCanvas" xmlns:cx="http://schemas.microsoft.com/office/drawing/2014/chartex" xmlns:cx1="http://schemas.microsoft.com/office/drawing/2015/9/8/chartex" xmlns:cx2="http://schemas.microsoft.com/office/drawing/2015/10/21/chartex" xmlns:cx3="http://schemas.microsoft.com/office/drawing/2016/5/9/chartex" xmlns:cx4="http://schemas.microsoft.com/office/drawing/2016/5/10/chartex" xmlns:cx5="http://schemas.microsoft.com/office/drawing/2016/5/11/chartex" xmlns:cx6="http://schemas.microsoft.com/office/drawing/2016/5/12/chartex" xmlns:cx7="http://schemas.microsoft.com/office/drawing/2016/5/13/chartex" xmlns:cx8="http://schemas.microsoft.com/office/drawing/2016/5/14/chartex" xmlns:mc="http://schemas.openxmlformats.org/markup-compatibility/2006" xmlns:aink="http://schemas.microsoft.com/office/drawing/2016/ink" xmlns:am3d="http://schemas.microsoft.com/office/drawing/2017/model3d" xmlns:o="urn:schemas-microsoft-com:office:office" xmlns:oel="http://schemas.microsoft.com/office/2019/extlst" xmlns:r="http://schemas.openxmlformats.org/officeDocument/2006/relationships" xmlns:m="http://schemas.openxmlformats.org/officeDocument/2006/math" xmlns:v="urn:schemas-microsoft-com:vml" xmlns:wp14="http://schemas.microsoft.com/office/word/2010/wordprocessingDrawing" xmlns:wp="http://schemas.openxmlformats.org/drawingml/2006/wordprocessingDrawing" xmlns:w10="urn:schemas-microsoft-com:office:word" xmlns:w="http://schemas.openxmlformats.org/wordprocessingml/2006/main" xmlns:w14="http://schemas.microsoft.com/office/word/2010/wordml" xmlns:w15="http://schemas.microsoft.com/office/word/2012/wordml" xmlns:w16cex="http://schemas.microsoft.com/office/word/2018/wordml/cex" xmlns:w16cid="http://schemas.microsoft.com/office/word/2016/wordml/cid" xmlns:w16="http://schemas.microsoft.com/office/word/2018/wordml" xmlns:w16du="http://schemas.microsoft.com/office/word/2023/wordml/word16du" xmlns:w16sdtdh="http://schemas.microsoft.com/office/word/2020/wordml/sdtdatahash" xmlns:w16sdtfl="http://schemas.microsoft.com/office/word/2024/wordml/sdtformatlock" xmlns:w16se="http://schemas.microsoft.com/office/word/2015/wordml/symex" xmlns:wpg="http://schemas.microsoft.com/office/word/2010/wordprocessingGroup" xmlns:wpi="http://schemas.microsoft.com/office/word/2010/wordprocessingInk" xmlns:wne="http://schemas.microsoft.com/office/word/2006/wordml" xmlns:wps="http://schemas.microsoft.com/office/word/2010/wordprocessingShape" mc:Ignorable="w14 w15 w16se w16cid w16 w16cex w16sdtdh w16sdtfl w16du wp14">
+  <w:p>
+    <w:pPr>
+      <w:pStyle w:val="Footer"/>
+    </w:pPr>
+  </w:p>
+</w:ftr>
+</file>
+
+<file path=word/footer2.xml><?xml version="1.0" encoding="utf-8"?>
+<w:ftr xmlns:wpc="http://schemas.microsoft.com/office/word/2010/wordprocessingCanvas" xmlns:cx="http://schemas.microsoft.com/office/drawing/2014/chartex" xmlns:cx1="http://schemas.microsoft.com/office/drawing/2015/9/8/chartex" xmlns:cx2="http://schemas.microsoft.com/office/drawing/2015/10/21/chartex" xmlns:cx3="http://schemas.microsoft.com/office/drawing/2016/5/9/chartex" xmlns:cx4="http://schemas.microsoft.com/office/drawing/2016/5/10/chartex" xmlns:cx5="http://schemas.microsoft.com/office/drawing/2016/5/11/chartex" xmlns:cx6="http://schemas.microsoft.com/office/drawing/2016/5/12/chartex" xmlns:cx7="http://schemas.microsoft.com/office/drawing/2016/5/13/chartex" xmlns:cx8="http://schemas.microsoft.com/office/drawing/2016/5/14/chartex" xmlns:mc="http://schemas.openxmlformats.org/markup-compatibility/2006" xmlns:aink="http://schemas.microsoft.com/office/drawing/2016/ink" xmlns:am3d="http://schemas.microsoft.com/office/drawing/2017/model3d" xmlns:o="urn:schemas-microsoft-com:office:office" xmlns:oel="http://schemas.microsoft.com/office/2019/extlst" xmlns:r="http://schemas.openxmlformats.org/officeDocument/2006/relationships" xmlns:m="http://schemas.openxmlformats.org/officeDocument/2006/math" xmlns:v="urn:schemas-microsoft-com:vml" xmlns:wp14="http://schemas.microsoft.com/office/word/2010/wordprocessingDrawing" xmlns:wp="http://schemas.openxmlformats.org/drawingml/2006/wordprocessingDrawing" xmlns:w10="urn:schemas-microsoft-com:office:word" xmlns:w="http://schemas.openxmlformats.org/wordprocessingml/2006/main" xmlns:w14="http://schemas.microsoft.com/office/word/2010/wordml" xmlns:w15="http://schemas.microsoft.com/office/word/2012/wordml" xmlns:w16cex="http://schemas.microsoft.com/office/word/2018/wordml/cex" xmlns:w16cid="http://schemas.microsoft.com/office/word/2016/wordml/cid" xmlns:w16="http://schemas.microsoft.com/office/word/2018/wordml" xmlns:w16du="http://schemas.microsoft.com/office/word/2023/wordml/word16du" xmlns:w16sdtdh="http://schemas.microsoft.com/office/word/2020/wordml/sdtdatahash" xmlns:w16sdtfl="http://schemas.microsoft.com/office/word/2024/wordml/sdtformatlock" xmlns:w16se="http://schemas.microsoft.com/office/word/2015/wordml/symex" xmlns:wpg="http://schemas.microsoft.com/office/word/2010/wordprocessingGroup" xmlns:wpi="http://schemas.microsoft.com/office/word/2010/wordprocessingInk" xmlns:wne="http://schemas.microsoft.com/office/word/2006/wordml" xmlns:wps="http://schemas.microsoft.com/office/word/2010/wordprocessingShape" mc:Ignorable="w14 w15 w16se w16cid w16 w16cex w16sdtdh w16sdtfl w16du wp14">
   <w:p>
     <w:pPr>
       <w:pStyle w:val="Footer"/>
@@ -136,7 +151,7 @@
         <w:sz w:val="16"/>
         <w:szCs w:val="16"/>
       </w:rPr>
-      <w:t>4</w:t>
+      <w:t>5</w:t>
     </w:r>
   </w:p>
   <w:p>
@@ -264,8 +279,18 @@
 </w:ftr>
 </file>
 
+<file path=word/footer3.xml><?xml version="1.0" encoding="utf-8"?>
+<w:ftr xmlns:wpc="http://schemas.microsoft.com/office/word/2010/wordprocessingCanvas" xmlns:cx="http://schemas.microsoft.com/office/drawing/2014/chartex" xmlns:cx1="http://schemas.microsoft.com/office/drawing/2015/9/8/chartex" xmlns:cx2="http://schemas.microsoft.com/office/drawing/2015/10/21/chartex" xmlns:cx3="http://schemas.microsoft.com/office/drawing/2016/5/9/chartex" xmlns:cx4="http://schemas.microsoft.com/office/drawing/2016/5/10/chartex" xmlns:cx5="http://schemas.microsoft.com/office/drawing/2016/5/11/chartex" xmlns:cx6="http://schemas.microsoft.com/office/drawing/2016/5/12/chartex" xmlns:cx7="http://schemas.microsoft.com/office/drawing/2016/5/13/chartex" xmlns:cx8="http://schemas.microsoft.com/office/drawing/2016/5/14/chartex" xmlns:mc="http://schemas.openxmlformats.org/markup-compatibility/2006" xmlns:aink="http://schemas.microsoft.com/office/drawing/2016/ink" xmlns:am3d="http://schemas.microsoft.com/office/drawing/2017/model3d" xmlns:o="urn:schemas-microsoft-com:office:office" xmlns:oel="http://schemas.microsoft.com/office/2019/extlst" xmlns:r="http://schemas.openxmlformats.org/officeDocument/2006/relationships" xmlns:m="http://schemas.openxmlformats.org/officeDocument/2006/math" xmlns:v="urn:schemas-microsoft-com:vml" xmlns:wp14="http://schemas.microsoft.com/office/word/2010/wordprocessingDrawing" xmlns:wp="http://schemas.openxmlformats.org/drawingml/2006/wordprocessingDrawing" xmlns:w10="urn:schemas-microsoft-com:office:word" xmlns:w="http://schemas.openxmlformats.org/wordprocessingml/2006/main" xmlns:w14="http://schemas.microsoft.com/office/word/2010/wordml" xmlns:w15="http://schemas.microsoft.com/office/word/2012/wordml" xmlns:w16cex="http://schemas.microsoft.com/office/word/2018/wordml/cex" xmlns:w16cid="http://schemas.microsoft.com/office/word/2016/wordml/cid" xmlns:w16="http://schemas.microsoft.com/office/word/2018/wordml" xmlns:w16du="http://schemas.microsoft.com/office/word/2023/wordml/word16du" xmlns:w16sdtdh="http://schemas.microsoft.com/office/word/2020/wordml/sdtdatahash" xmlns:w16sdtfl="http://schemas.microsoft.com/office/word/2024/wordml/sdtformatlock" xmlns:w16se="http://schemas.microsoft.com/office/word/2015/wordml/symex" xmlns:wpg="http://schemas.microsoft.com/office/word/2010/wordprocessingGroup" xmlns:wpi="http://schemas.microsoft.com/office/word/2010/wordprocessingInk" xmlns:wne="http://schemas.microsoft.com/office/word/2006/wordml" xmlns:wps="http://schemas.microsoft.com/office/word/2010/wordprocessingShape" mc:Ignorable="w14 w15 w16se w16cid w16 w16cex w16sdtdh w16sdtfl w16du wp14">
+  <w:p>
+    <w:pPr>
+      <w:pStyle w:val="Footer"/>
+    </w:pPr>
+  </w:p>
+</w:ftr>
+</file>
+
 <file path=word/footnotes.xml><?xml version="1.0" encoding="utf-8"?>
-<w:footnotes xmlns:wpc="http://schemas.microsoft.com/office/word/2010/wordprocessingCanvas" xmlns:cx="http://schemas.microsoft.com/office/drawing/2014/chartex" xmlns:cx1="http://schemas.microsoft.com/office/drawing/2015/9/8/chartex" xmlns:cx2="http://schemas.microsoft.com/office/drawing/2015/10/21/chartex" xmlns:cx3="http://schemas.microsoft.com/office/drawing/2016/5/9/chartex" xmlns:cx4="http://schemas.microsoft.com/office/drawing/2016/5/10/chartex" xmlns:cx5="http://schemas.microsoft.com/office/drawing/2016/5/11/chartex" xmlns:cx6="http://schemas.microsoft.com/office/drawing/2016/5/12/chartex" xmlns:cx7="http://schemas.microsoft.com/office/drawing/2016/5/13/chartex" xmlns:cx8="http://schemas.microsoft.com/office/drawing/2016/5/14/chartex" xmlns:mc="http://schemas.openxmlformats.org/markup-compatibility/2006" xmlns:aink="http://schemas.microsoft.com/office/drawing/2016/ink" xmlns:am3d="http://schemas.microsoft.com/office/drawing/2017/model3d" xmlns:o="urn:schemas-microsoft-com:office:office" xmlns:oel="http://schemas.microsoft.com/office/2019/extlst" xmlns:r="http://schemas.openxmlformats.org/officeDocument/2006/relationships" xmlns:m="http://schemas.openxmlformats.org/officeDocument/2006/math" xmlns:v="urn:schemas-microsoft-com:vml" xmlns:wp14="http://schemas.microsoft.com/office/word/2010/wordprocessingDrawing" xmlns:wp="http://schemas.openxmlformats.org/drawingml/2006/wordprocessingDrawing" xmlns:w10="urn:schemas-microsoft-com:office:word" xmlns:w="http://schemas.openxmlformats.org/wordprocessingml/2006/main" xmlns:w14="http://schemas.microsoft.com/office/word/2010/wordml" xmlns:w15="http://schemas.microsoft.com/office/word/2012/wordml" xmlns:w16cex="http://schemas.microsoft.com/office/word/2018/wordml/cex" xmlns:w16cid="http://schemas.microsoft.com/office/word/2016/wordml/cid" xmlns:w16="http://schemas.microsoft.com/office/word/2018/wordml" xmlns:w16du="http://schemas.microsoft.com/office/word/2023/wordml/word16du" xmlns:w16sdtdh="http://schemas.microsoft.com/office/word/2020/wordml/sdtdatahash" xmlns:w16se="http://schemas.microsoft.com/office/word/2015/wordml/symex" xmlns:wpg="http://schemas.microsoft.com/office/word/2010/wordprocessingGroup" xmlns:wpi="http://schemas.microsoft.com/office/word/2010/wordprocessingInk" xmlns:wne="http://schemas.microsoft.com/office/word/2006/wordml" xmlns:wps="http://schemas.microsoft.com/office/word/2010/wordprocessingShape" mc:Ignorable="w14 w15 w16se w16cid w16 w16cex w16sdtdh w16du wp14">
+<w:footnotes xmlns:wpc="http://schemas.microsoft.com/office/word/2010/wordprocessingCanvas" xmlns:cx="http://schemas.microsoft.com/office/drawing/2014/chartex" xmlns:cx1="http://schemas.microsoft.com/office/drawing/2015/9/8/chartex" xmlns:cx2="http://schemas.microsoft.com/office/drawing/2015/10/21/chartex" xmlns:cx3="http://schemas.microsoft.com/office/drawing/2016/5/9/chartex" xmlns:cx4="http://schemas.microsoft.com/office/drawing/2016/5/10/chartex" xmlns:cx5="http://schemas.microsoft.com/office/drawing/2016/5/11/chartex" xmlns:cx6="http://schemas.microsoft.com/office/drawing/2016/5/12/chartex" xmlns:cx7="http://schemas.microsoft.com/office/drawing/2016/5/13/chartex" xmlns:cx8="http://schemas.microsoft.com/office/drawing/2016/5/14/chartex" xmlns:mc="http://schemas.openxmlformats.org/markup-compatibility/2006" xmlns:aink="http://schemas.microsoft.com/office/drawing/2016/ink" xmlns:am3d="http://schemas.microsoft.com/office/drawing/2017/model3d" xmlns:o="urn:schemas-microsoft-com:office:office" xmlns:oel="http://schemas.microsoft.com/office/2019/extlst" xmlns:r="http://schemas.openxmlformats.org/officeDocument/2006/relationships" xmlns:m="http://schemas.openxmlformats.org/officeDocument/2006/math" xmlns:v="urn:schemas-microsoft-com:vml" xmlns:wp14="http://schemas.microsoft.com/office/word/2010/wordprocessingDrawing" xmlns:wp="http://schemas.openxmlformats.org/drawingml/2006/wordprocessingDrawing" xmlns:w10="urn:schemas-microsoft-com:office:word" xmlns:w="http://schemas.openxmlformats.org/wordprocessingml/2006/main" xmlns:w14="http://schemas.microsoft.com/office/word/2010/wordml" xmlns:w15="http://schemas.microsoft.com/office/word/2012/wordml" xmlns:w16cex="http://schemas.microsoft.com/office/word/2018/wordml/cex" xmlns:w16cid="http://schemas.microsoft.com/office/word/2016/wordml/cid" xmlns:w16="http://schemas.microsoft.com/office/word/2018/wordml" xmlns:w16du="http://schemas.microsoft.com/office/word/2023/wordml/word16du" xmlns:w16sdtdh="http://schemas.microsoft.com/office/word/2020/wordml/sdtdatahash" xmlns:w16sdtfl="http://schemas.microsoft.com/office/word/2024/wordml/sdtformatlock" xmlns:w16se="http://schemas.microsoft.com/office/word/2015/wordml/symex" xmlns:wpg="http://schemas.microsoft.com/office/word/2010/wordprocessingGroup" xmlns:wpi="http://schemas.microsoft.com/office/word/2010/wordprocessingInk" xmlns:wne="http://schemas.microsoft.com/office/word/2006/wordml" xmlns:wps="http://schemas.microsoft.com/office/word/2010/wordprocessingShape" mc:Ignorable="w14 w15 w16se w16cid w16 w16cex w16sdtdh w16sdtfl w16du wp14">
   <w:footnote w:type="separator" w:id="-1">
     <w:p>
       <w:r>
@@ -283,8 +308,38 @@
 </w:footnotes>
 </file>
 
+<file path=word/header1.xml><?xml version="1.0" encoding="utf-8"?>
+<w:hdr xmlns:wpc="http://schemas.microsoft.com/office/word/2010/wordprocessingCanvas" xmlns:cx="http://schemas.microsoft.com/office/drawing/2014/chartex" xmlns:cx1="http://schemas.microsoft.com/office/drawing/2015/9/8/chartex" xmlns:cx2="http://schemas.microsoft.com/office/drawing/2015/10/21/chartex" xmlns:cx3="http://schemas.microsoft.com/office/drawing/2016/5/9/chartex" xmlns:cx4="http://schemas.microsoft.com/office/drawing/2016/5/10/chartex" xmlns:cx5="http://schemas.microsoft.com/office/drawing/2016/5/11/chartex" xmlns:cx6="http://schemas.microsoft.com/office/drawing/2016/5/12/chartex" xmlns:cx7="http://schemas.microsoft.com/office/drawing/2016/5/13/chartex" xmlns:cx8="http://schemas.microsoft.com/office/drawing/2016/5/14/chartex" xmlns:mc="http://schemas.openxmlformats.org/markup-compatibility/2006" xmlns:aink="http://schemas.microsoft.com/office/drawing/2016/ink" xmlns:am3d="http://schemas.microsoft.com/office/drawing/2017/model3d" xmlns:o="urn:schemas-microsoft-com:office:office" xmlns:oel="http://schemas.microsoft.com/office/2019/extlst" xmlns:r="http://schemas.openxmlformats.org/officeDocument/2006/relationships" xmlns:m="http://schemas.openxmlformats.org/officeDocument/2006/math" xmlns:v="urn:schemas-microsoft-com:vml" xmlns:wp14="http://schemas.microsoft.com/office/word/2010/wordprocessingDrawing" xmlns:wp="http://schemas.openxmlformats.org/drawingml/2006/wordprocessingDrawing" xmlns:w10="urn:schemas-microsoft-com:office:word" xmlns:w="http://schemas.openxmlformats.org/wordprocessingml/2006/main" xmlns:w14="http://schemas.microsoft.com/office/word/2010/wordml" xmlns:w15="http://schemas.microsoft.com/office/word/2012/wordml" xmlns:w16cex="http://schemas.microsoft.com/office/word/2018/wordml/cex" xmlns:w16cid="http://schemas.microsoft.com/office/word/2016/wordml/cid" xmlns:w16="http://schemas.microsoft.com/office/word/2018/wordml" xmlns:w16du="http://schemas.microsoft.com/office/word/2023/wordml/word16du" xmlns:w16sdtdh="http://schemas.microsoft.com/office/word/2020/wordml/sdtdatahash" xmlns:w16sdtfl="http://schemas.microsoft.com/office/word/2024/wordml/sdtformatlock" xmlns:w16se="http://schemas.microsoft.com/office/word/2015/wordml/symex" xmlns:wpg="http://schemas.microsoft.com/office/word/2010/wordprocessingGroup" xmlns:wpi="http://schemas.microsoft.com/office/word/2010/wordprocessingInk" xmlns:wne="http://schemas.microsoft.com/office/word/2006/wordml" xmlns:wps="http://schemas.microsoft.com/office/word/2010/wordprocessingShape" mc:Ignorable="w14 w15 w16se w16cid w16 w16cex w16sdtdh w16sdtfl w16du wp14">
+  <w:p>
+    <w:pPr>
+      <w:pStyle w:val="Header"/>
+    </w:pPr>
+  </w:p>
+</w:hdr>
+</file>
+
+<file path=word/header2.xml><?xml version="1.0" encoding="utf-8"?>
+<w:hdr xmlns:wpc="http://schemas.microsoft.com/office/word/2010/wordprocessingCanvas" xmlns:cx="http://schemas.microsoft.com/office/drawing/2014/chartex" xmlns:cx1="http://schemas.microsoft.com/office/drawing/2015/9/8/chartex" xmlns:cx2="http://schemas.microsoft.com/office/drawing/2015/10/21/chartex" xmlns:cx3="http://schemas.microsoft.com/office/drawing/2016/5/9/chartex" xmlns:cx4="http://schemas.microsoft.com/office/drawing/2016/5/10/chartex" xmlns:cx5="http://schemas.microsoft.com/office/drawing/2016/5/11/chartex" xmlns:cx6="http://schemas.microsoft.com/office/drawing/2016/5/12/chartex" xmlns:cx7="http://schemas.microsoft.com/office/drawing/2016/5/13/chartex" xmlns:cx8="http://schemas.microsoft.com/office/drawing/2016/5/14/chartex" xmlns:mc="http://schemas.openxmlformats.org/markup-compatibility/2006" xmlns:aink="http://schemas.microsoft.com/office/drawing/2016/ink" xmlns:am3d="http://schemas.microsoft.com/office/drawing/2017/model3d" xmlns:o="urn:schemas-microsoft-com:office:office" xmlns:oel="http://schemas.microsoft.com/office/2019/extlst" xmlns:r="http://schemas.openxmlformats.org/officeDocument/2006/relationships" xmlns:m="http://schemas.openxmlformats.org/officeDocument/2006/math" xmlns:v="urn:schemas-microsoft-com:vml" xmlns:wp14="http://schemas.microsoft.com/office/word/2010/wordprocessingDrawing" xmlns:wp="http://schemas.openxmlformats.org/drawingml/2006/wordprocessingDrawing" xmlns:w10="urn:schemas-microsoft-com:office:word" xmlns:w="http://schemas.openxmlformats.org/wordprocessingml/2006/main" xmlns:w14="http://schemas.microsoft.com/office/word/2010/wordml" xmlns:w15="http://schemas.microsoft.com/office/word/2012/wordml" xmlns:w16cex="http://schemas.microsoft.com/office/word/2018/wordml/cex" xmlns:w16cid="http://schemas.microsoft.com/office/word/2016/wordml/cid" xmlns:w16="http://schemas.microsoft.com/office/word/2018/wordml" xmlns:w16du="http://schemas.microsoft.com/office/word/2023/wordml/word16du" xmlns:w16sdtdh="http://schemas.microsoft.com/office/word/2020/wordml/sdtdatahash" xmlns:w16sdtfl="http://schemas.microsoft.com/office/word/2024/wordml/sdtformatlock" xmlns:w16se="http://schemas.microsoft.com/office/word/2015/wordml/symex" xmlns:wpg="http://schemas.microsoft.com/office/word/2010/wordprocessingGroup" xmlns:wpi="http://schemas.microsoft.com/office/word/2010/wordprocessingInk" xmlns:wne="http://schemas.microsoft.com/office/word/2006/wordml" xmlns:wps="http://schemas.microsoft.com/office/word/2010/wordprocessingShape" mc:Ignorable="w14 w15 w16se w16cid w16 w16cex w16sdtdh w16sdtfl w16du wp14">
+  <w:p>
+    <w:pPr>
+      <w:pStyle w:val="Header"/>
+    </w:pPr>
+  </w:p>
+</w:hdr>
+</file>
+
+<file path=word/header3.xml><?xml version="1.0" encoding="utf-8"?>
+<w:hdr xmlns:wpc="http://schemas.microsoft.com/office/word/2010/wordprocessingCanvas" xmlns:cx="http://schemas.microsoft.com/office/drawing/2014/chartex" xmlns:cx1="http://schemas.microsoft.com/office/drawing/2015/9/8/chartex" xmlns:cx2="http://schemas.microsoft.com/office/drawing/2015/10/21/chartex" xmlns:cx3="http://schemas.microsoft.com/office/drawing/2016/5/9/chartex" xmlns:cx4="http://schemas.microsoft.com/office/drawing/2016/5/10/chartex" xmlns:cx5="http://schemas.microsoft.com/office/drawing/2016/5/11/chartex" xmlns:cx6="http://schemas.microsoft.com/office/drawing/2016/5/12/chartex" xmlns:cx7="http://schemas.microsoft.com/office/drawing/2016/5/13/chartex" xmlns:cx8="http://schemas.microsoft.com/office/drawing/2016/5/14/chartex" xmlns:mc="http://schemas.openxmlformats.org/markup-compatibility/2006" xmlns:aink="http://schemas.microsoft.com/office/drawing/2016/ink" xmlns:am3d="http://schemas.microsoft.com/office/drawing/2017/model3d" xmlns:o="urn:schemas-microsoft-com:office:office" xmlns:oel="http://schemas.microsoft.com/office/2019/extlst" xmlns:r="http://schemas.openxmlformats.org/officeDocument/2006/relationships" xmlns:m="http://schemas.openxmlformats.org/officeDocument/2006/math" xmlns:v="urn:schemas-microsoft-com:vml" xmlns:wp14="http://schemas.microsoft.com/office/word/2010/wordprocessingDrawing" xmlns:wp="http://schemas.openxmlformats.org/drawingml/2006/wordprocessingDrawing" xmlns:w10="urn:schemas-microsoft-com:office:word" xmlns:w="http://schemas.openxmlformats.org/wordprocessingml/2006/main" xmlns:w14="http://schemas.microsoft.com/office/word/2010/wordml" xmlns:w15="http://schemas.microsoft.com/office/word/2012/wordml" xmlns:w16cex="http://schemas.microsoft.com/office/word/2018/wordml/cex" xmlns:w16cid="http://schemas.microsoft.com/office/word/2016/wordml/cid" xmlns:w16="http://schemas.microsoft.com/office/word/2018/wordml" xmlns:w16du="http://schemas.microsoft.com/office/word/2023/wordml/word16du" xmlns:w16sdtdh="http://schemas.microsoft.com/office/word/2020/wordml/sdtdatahash" xmlns:w16sdtfl="http://schemas.microsoft.com/office/word/2024/wordml/sdtformatlock" xmlns:w16se="http://schemas.microsoft.com/office/word/2015/wordml/symex" xmlns:wpg="http://schemas.microsoft.com/office/word/2010/wordprocessingGroup" xmlns:wpi="http://schemas.microsoft.com/office/word/2010/wordprocessingInk" xmlns:wne="http://schemas.microsoft.com/office/word/2006/wordml" xmlns:wps="http://schemas.microsoft.com/office/word/2010/wordprocessingShape" mc:Ignorable="w14 w15 w16se w16cid w16 w16cex w16sdtdh w16sdtfl w16du wp14">
+  <w:p>
+    <w:pPr>
+      <w:pStyle w:val="Header"/>
+    </w:pPr>
+  </w:p>
+</w:hdr>
+</file>
+
 <file path=word/numbering.xml><?xml version="1.0" encoding="utf-8"?>
-<w:numbering xmlns:wpc="http://schemas.microsoft.com/office/word/2010/wordprocessingCanvas" xmlns:cx="http://schemas.microsoft.com/office/drawing/2014/chartex" xmlns:cx1="http://schemas.microsoft.com/office/drawing/2015/9/8/chartex" xmlns:cx2="http://schemas.microsoft.com/office/drawing/2015/10/21/chartex" xmlns:cx3="http://schemas.microsoft.com/office/drawing/2016/5/9/chartex" xmlns:cx4="http://schemas.microsoft.com/office/drawing/2016/5/10/chartex" xmlns:cx5="http://schemas.microsoft.com/office/drawing/2016/5/11/chartex" xmlns:cx6="http://schemas.microsoft.com/office/drawing/2016/5/12/chartex" xmlns:cx7="http://schemas.microsoft.com/office/drawing/2016/5/13/chartex" xmlns:cx8="http://schemas.microsoft.com/office/drawing/2016/5/14/chartex" xmlns:mc="http://schemas.openxmlformats.org/markup-compatibility/2006" xmlns:aink="http://schemas.microsoft.com/office/drawing/2016/ink" xmlns:am3d="http://schemas.microsoft.com/office/drawing/2017/model3d" xmlns:o="urn:schemas-microsoft-com:office:office" xmlns:oel="http://schemas.microsoft.com/office/2019/extlst" xmlns:r="http://schemas.openxmlformats.org/officeDocument/2006/relationships" xmlns:m="http://schemas.openxmlformats.org/officeDocument/2006/math" xmlns:v="urn:schemas-microsoft-com:vml" xmlns:wp14="http://schemas.microsoft.com/office/word/2010/wordprocessingDrawing" xmlns:wp="http://schemas.openxmlformats.org/drawingml/2006/wordprocessingDrawing" xmlns:w10="urn:schemas-microsoft-com:office:word" xmlns:w="http://schemas.openxmlformats.org/wordprocessingml/2006/main" xmlns:w14="http://schemas.microsoft.com/office/word/2010/wordml" xmlns:w15="http://schemas.microsoft.com/office/word/2012/wordml" xmlns:w16cex="http://schemas.microsoft.com/office/word/2018/wordml/cex" xmlns:w16cid="http://schemas.microsoft.com/office/word/2016/wordml/cid" xmlns:w16="http://schemas.microsoft.com/office/word/2018/wordml" xmlns:w16du="http://schemas.microsoft.com/office/word/2023/wordml/word16du" xmlns:w16sdtdh="http://schemas.microsoft.com/office/word/2020/wordml/sdtdatahash" xmlns:w16se="http://schemas.microsoft.com/office/word/2015/wordml/symex" xmlns:wpg="http://schemas.microsoft.com/office/word/2010/wordprocessingGroup" xmlns:wpi="http://schemas.microsoft.com/office/word/2010/wordprocessingInk" xmlns:wne="http://schemas.microsoft.com/office/word/2006/wordml" xmlns:wps="http://schemas.microsoft.com/office/word/2010/wordprocessingShape" mc:Ignorable="w14 w15 w16se w16cid w16 w16cex w16sdtdh w16du wp14">
+<w:numbering xmlns:wpc="http://schemas.microsoft.com/office/word/2010/wordprocessingCanvas" xmlns:cx="http://schemas.microsoft.com/office/drawing/2014/chartex" xmlns:cx1="http://schemas.microsoft.com/office/drawing/2015/9/8/chartex" xmlns:cx2="http://schemas.microsoft.com/office/drawing/2015/10/21/chartex" xmlns:cx3="http://schemas.microsoft.com/office/drawing/2016/5/9/chartex" xmlns:cx4="http://schemas.microsoft.com/office/drawing/2016/5/10/chartex" xmlns:cx5="http://schemas.microsoft.com/office/drawing/2016/5/11/chartex" xmlns:cx6="http://schemas.microsoft.com/office/drawing/2016/5/12/chartex" xmlns:cx7="http://schemas.microsoft.com/office/drawing/2016/5/13/chartex" xmlns:cx8="http://schemas.microsoft.com/office/drawing/2016/5/14/chartex" xmlns:mc="http://schemas.openxmlformats.org/markup-compatibility/2006" xmlns:aink="http://schemas.microsoft.com/office/drawing/2016/ink" xmlns:am3d="http://schemas.microsoft.com/office/drawing/2017/model3d" xmlns:o="urn:schemas-microsoft-com:office:office" xmlns:oel="http://schemas.microsoft.com/office/2019/extlst" xmlns:r="http://schemas.openxmlformats.org/officeDocument/2006/relationships" xmlns:m="http://schemas.openxmlformats.org/officeDocument/2006/math" xmlns:v="urn:schemas-microsoft-com:vml" xmlns:wp14="http://schemas.microsoft.com/office/word/2010/wordprocessingDrawing" xmlns:wp="http://schemas.openxmlformats.org/drawingml/2006/wordprocessingDrawing" xmlns:w10="urn:schemas-microsoft-com:office:word" xmlns:w="http://schemas.openxmlformats.org/wordprocessingml/2006/main" xmlns:w14="http://schemas.microsoft.com/office/word/2010/wordml" xmlns:w15="http://schemas.microsoft.com/office/word/2012/wordml" xmlns:w16cex="http://schemas.microsoft.com/office/word/2018/wordml/cex" xmlns:w16cid="http://schemas.microsoft.com/office/word/2016/wordml/cid" xmlns:w16="http://schemas.microsoft.com/office/word/2018/wordml" xmlns:w16du="http://schemas.microsoft.com/office/word/2023/wordml/word16du" xmlns:w16sdtdh="http://schemas.microsoft.com/office/word/2020/wordml/sdtdatahash" xmlns:w16sdtfl="http://schemas.microsoft.com/office/word/2024/wordml/sdtformatlock" xmlns:w16se="http://schemas.microsoft.com/office/word/2015/wordml/symex" xmlns:wpg="http://schemas.microsoft.com/office/word/2010/wordprocessingGroup" xmlns:wpi="http://schemas.microsoft.com/office/word/2010/wordprocessingInk" xmlns:wne="http://schemas.microsoft.com/office/word/2006/wordml" xmlns:wps="http://schemas.microsoft.com/office/word/2010/wordprocessingShape" mc:Ignorable="w14 w15 w16se w16cid w16 w16cex w16sdtdh w16sdtfl w16du wp14">
   <w:abstractNum w:abstractNumId="0" w15:restartNumberingAfterBreak="0">
     <w:nsid w:val="FFFFFF80"/>
     <w:multiLevelType w:val="singleLevel"/>
@@ -4455,7 +4510,7 @@
 </file>
 
 <file path=word/styles.xml><?xml version="1.0" encoding="utf-8"?>
-<w:styles xmlns:mc="http://schemas.openxmlformats.org/markup-compatibility/2006" xmlns:r="http://schemas.openxmlformats.org/officeDocument/2006/relationships" xmlns:w="http://schemas.openxmlformats.org/wordprocessingml/2006/main" xmlns:w14="http://schemas.microsoft.com/office/word/2010/wordml" xmlns:w15="http://schemas.microsoft.com/office/word/2012/wordml" xmlns:w16cex="http://schemas.microsoft.com/office/word/2018/wordml/cex" xmlns:w16cid="http://schemas.microsoft.com/office/word/2016/wordml/cid" xmlns:w16="http://schemas.microsoft.com/office/word/2018/wordml" xmlns:w16du="http://schemas.microsoft.com/office/word/2023/wordml/word16du" xmlns:w16sdtdh="http://schemas.microsoft.com/office/word/2020/wordml/sdtdatahash" xmlns:w16se="http://schemas.microsoft.com/office/word/2015/wordml/symex" mc:Ignorable="w14 w15 w16se w16cid w16 w16cex w16sdtdh w16du">
+<w:styles xmlns:mc="http://schemas.openxmlformats.org/markup-compatibility/2006" xmlns:r="http://schemas.openxmlformats.org/officeDocument/2006/relationships" xmlns:w="http://schemas.openxmlformats.org/wordprocessingml/2006/main" xmlns:w14="http://schemas.microsoft.com/office/word/2010/wordml" xmlns:w15="http://schemas.microsoft.com/office/word/2012/wordml" xmlns:w16cex="http://schemas.microsoft.com/office/word/2018/wordml/cex" xmlns:w16cid="http://schemas.microsoft.com/office/word/2016/wordml/cid" xmlns:w16="http://schemas.microsoft.com/office/word/2018/wordml" xmlns:w16du="http://schemas.microsoft.com/office/word/2023/wordml/word16du" xmlns:w16sdtdh="http://schemas.microsoft.com/office/word/2020/wordml/sdtdatahash" xmlns:w16sdtfl="http://schemas.microsoft.com/office/word/2024/wordml/sdtformatlock" xmlns:w16se="http://schemas.microsoft.com/office/word/2015/wordml/symex" mc:Ignorable="w14 w15 w16se w16cid w16 w16cex w16sdtdh w16sdtfl w16du">
   <w:docDefaults>
     <w:rPrDefault>
       <w:rPr>

</xml_diff>